<commit_message>
Ejercicio 6 suma de numeros pares del 100 al 200
</commit_message>
<xml_diff>
--- a/Ejercicios6/Cuadro comparativo PNI.docx
+++ b/Ejercicios6/Cuadro comparativo PNI.docx
@@ -4,10 +4,7 @@
   <w:body>
     <w:p>
       <w:r>
-        <w:t xml:space="preserve">Cuadro comparativo PNI (Positivo, Negativo, Interesante) Ejercicio </w:t>
-      </w:r>
-      <w:r>
-        <w:t>6</w:t>
+        <w:t>Cuadro comparativo PNI (Positivo, Negativo, Interesante) Ejercicio 6</w:t>
       </w:r>
     </w:p>
     <w:tbl>
@@ -36,7 +33,7 @@
           </w:tcPr>
           <w:p>
             <w:pPr>
-              <w:spacing w:after="0" w:line="240" w:lineRule="auto"/>
+              <w:spacing w:line="240" w:lineRule="auto"/>
             </w:pPr>
             <w:r>
               <w:t>Positivo</w:t>
@@ -120,6 +117,9 @@
             </w:pPr>
             <w:r>
               <w:t>El código es entendible y fácil de leer</w:t>
+            </w:r>
+            <w:r>
+              <w:t>.</w:t>
             </w:r>
           </w:p>
           <w:p>
@@ -320,15 +320,6 @@
   </w:abstractNum>
   <w:num w:numId="1" w16cid:durableId="642589692">
     <w:abstractNumId w:val="0"/>
-    <w:lvlOverride w:ilvl="0"/>
-    <w:lvlOverride w:ilvl="1"/>
-    <w:lvlOverride w:ilvl="2"/>
-    <w:lvlOverride w:ilvl="3"/>
-    <w:lvlOverride w:ilvl="4"/>
-    <w:lvlOverride w:ilvl="5"/>
-    <w:lvlOverride w:ilvl="6"/>
-    <w:lvlOverride w:ilvl="7"/>
-    <w:lvlOverride w:ilvl="8"/>
   </w:num>
 </w:numbering>
 </file>

</xml_diff>